<commit_message>
add Edit renter form
</commit_message>
<xml_diff>
--- a/Nhóm3-DoAnCoSo1.docx
+++ b/Nhóm3-DoAnCoSo1.docx
@@ -1,6 +1,6 @@
 
 <file path=word/document.xml><?xml version="1.0" encoding="utf-8"?>
-<w:document xmlns:wpc="http://schemas.microsoft.com/office/word/2010/wordprocessingCanvas" xmlns:cx="http://schemas.microsoft.com/office/drawing/2014/chartex" xmlns:mc="http://schemas.openxmlformats.org/markup-compatibility/2006" xmlns:o="urn:schemas-microsoft-com:office:office" xmlns:r="http://schemas.openxmlformats.org/officeDocument/2006/relationships" xmlns:m="http://schemas.openxmlformats.org/officeDocument/2006/math" xmlns:v="urn:schemas-microsoft-com:vml" xmlns:wp14="http://schemas.microsoft.com/office/word/2010/wordprocessingDrawing" xmlns:wp="http://schemas.openxmlformats.org/drawingml/2006/wordprocessingDrawing" xmlns:w10="urn:schemas-microsoft-com:office:word" xmlns:w="http://schemas.openxmlformats.org/wordprocessingml/2006/main" xmlns:w14="http://schemas.microsoft.com/office/word/2010/wordml" xmlns:w15="http://schemas.microsoft.com/office/word/2012/wordml" xmlns:w16se="http://schemas.microsoft.com/office/word/2015/wordml/symex" xmlns:wpg="http://schemas.microsoft.com/office/word/2010/wordprocessingGroup" xmlns:wpi="http://schemas.microsoft.com/office/word/2010/wordprocessingInk" xmlns:wne="http://schemas.microsoft.com/office/word/2006/wordml" xmlns:wps="http://schemas.microsoft.com/office/word/2010/wordprocessingShape" mc:Ignorable="w14 w15 w16se wp14">
+<w:document xmlns:wpc="http://schemas.microsoft.com/office/word/2010/wordprocessingCanvas" xmlns:cx="http://schemas.microsoft.com/office/drawing/2014/chartex" xmlns:cx1="http://schemas.microsoft.com/office/drawing/2015/9/8/chartex" xmlns:cx2="http://schemas.microsoft.com/office/drawing/2015/10/21/chartex" xmlns:cx3="http://schemas.microsoft.com/office/drawing/2016/5/9/chartex" xmlns:cx4="http://schemas.microsoft.com/office/drawing/2016/5/10/chartex" xmlns:cx5="http://schemas.microsoft.com/office/drawing/2016/5/11/chartex" xmlns:cx6="http://schemas.microsoft.com/office/drawing/2016/5/12/chartex" xmlns:cx7="http://schemas.microsoft.com/office/drawing/2016/5/13/chartex" xmlns:cx8="http://schemas.microsoft.com/office/drawing/2016/5/14/chartex" xmlns:mc="http://schemas.openxmlformats.org/markup-compatibility/2006" xmlns:aink="http://schemas.microsoft.com/office/drawing/2016/ink" xmlns:am3d="http://schemas.microsoft.com/office/drawing/2017/model3d" xmlns:o="urn:schemas-microsoft-com:office:office" xmlns:oel="http://schemas.microsoft.com/office/2019/extlst" xmlns:r="http://schemas.openxmlformats.org/officeDocument/2006/relationships" xmlns:m="http://schemas.openxmlformats.org/officeDocument/2006/math" xmlns:v="urn:schemas-microsoft-com:vml" xmlns:wp14="http://schemas.microsoft.com/office/word/2010/wordprocessingDrawing" xmlns:wp="http://schemas.openxmlformats.org/drawingml/2006/wordprocessingDrawing" xmlns:w10="urn:schemas-microsoft-com:office:word" xmlns:w="http://schemas.openxmlformats.org/wordprocessingml/2006/main" xmlns:w14="http://schemas.microsoft.com/office/word/2010/wordml" xmlns:w15="http://schemas.microsoft.com/office/word/2012/wordml" xmlns:w16cex="http://schemas.microsoft.com/office/word/2018/wordml/cex" xmlns:w16cid="http://schemas.microsoft.com/office/word/2016/wordml/cid" xmlns:w16="http://schemas.microsoft.com/office/word/2018/wordml" xmlns:w16sdtdh="http://schemas.microsoft.com/office/word/2020/wordml/sdtdatahash" xmlns:w16se="http://schemas.microsoft.com/office/word/2015/wordml/symex" xmlns:wpg="http://schemas.microsoft.com/office/word/2010/wordprocessingGroup" xmlns:wpi="http://schemas.microsoft.com/office/word/2010/wordprocessingInk" xmlns:wne="http://schemas.microsoft.com/office/word/2006/wordml" xmlns:wps="http://schemas.microsoft.com/office/word/2010/wordprocessingShape" mc:Ignorable="w14 w15 w16se w16cid w16 w16cex w16sdtdh wp14">
   <w:body>
     <w:p>
       <w:pPr>
@@ -1226,16 +1226,7 @@
           <w:rFonts w:ascii="Times New Roman" w:eastAsia="Times New Roman" w:hAnsi="Times New Roman" w:cs="Times New Roman"/>
           <w:lang w:bidi="ar-SA"/>
         </w:rPr>
-        <w:t>, tìm k</w:t>
-      </w:r>
-      <w:bookmarkStart w:id="0" w:name="_GoBack"/>
-      <w:bookmarkEnd w:id="0"/>
-      <w:r>
-        <w:rPr>
-          <w:rFonts w:ascii="Times New Roman" w:eastAsia="Times New Roman" w:hAnsi="Times New Roman" w:cs="Times New Roman"/>
-          <w:lang w:bidi="ar-SA"/>
-        </w:rPr>
-        <w:t>iếm</w:t>
+        <w:t>, tìm kiếm</w:t>
       </w:r>
       <w:r>
         <w:rPr>
@@ -1456,7 +1447,23 @@
           <w:b/>
           <w:lang w:bidi="ar-SA"/>
         </w:rPr>
-        <w:t>Mô tả ngắn gọn nội dung nhiệm vụ 4:</w:t>
+        <w:t xml:space="preserve">Mô tả ngắn gọn nội dung nhiệm vụ </w:t>
+      </w:r>
+      <w:r>
+        <w:rPr>
+          <w:rFonts w:ascii="Times New Roman" w:eastAsia="Times New Roman" w:hAnsi="Times New Roman" w:cs="Times New Roman"/>
+          <w:b/>
+          <w:lang w:bidi="ar-SA"/>
+        </w:rPr>
+        <w:t>5</w:t>
+      </w:r>
+      <w:r>
+        <w:rPr>
+          <w:rFonts w:ascii="Times New Roman" w:eastAsia="Times New Roman" w:hAnsi="Times New Roman" w:cs="Times New Roman"/>
+          <w:b/>
+          <w:lang w:bidi="ar-SA"/>
+        </w:rPr>
+        <w:t>:</w:t>
       </w:r>
       <w:r>
         <w:rPr>
@@ -1470,7 +1477,21 @@
           <w:rFonts w:ascii="Times New Roman" w:eastAsia="Times New Roman" w:hAnsi="Times New Roman" w:cs="Times New Roman"/>
           <w:lang w:bidi="ar-SA"/>
         </w:rPr>
-        <w:t>số nhà thuê, số tiền thuê, số nợ chưa chả, ngày tháng chưa trả, và chức năng chỉnh sửa/ thêm/ xoá/tìm kiếm.</w:t>
+        <w:t xml:space="preserve">số nhà thuê, số tiền thuê, số nợ chưa </w:t>
+      </w:r>
+      <w:r>
+        <w:rPr>
+          <w:rFonts w:ascii="Times New Roman" w:eastAsia="Times New Roman" w:hAnsi="Times New Roman" w:cs="Times New Roman"/>
+          <w:lang w:bidi="ar-SA"/>
+        </w:rPr>
+        <w:t>tr</w:t>
+      </w:r>
+      <w:r>
+        <w:rPr>
+          <w:rFonts w:ascii="Times New Roman" w:eastAsia="Times New Roman" w:hAnsi="Times New Roman" w:cs="Times New Roman"/>
+          <w:lang w:bidi="ar-SA"/>
+        </w:rPr>
+        <w:t>ả, ngày tháng chưa trả, và chức năng chỉnh sửa/ thêm/ xoá/tìm kiếm.</w:t>
       </w:r>
     </w:p>
     <w:p>
@@ -2616,7 +2637,7 @@
 </file>
 
 <file path=word/numbering.xml><?xml version="1.0" encoding="utf-8"?>
-<w:numbering xmlns:wpc="http://schemas.microsoft.com/office/word/2010/wordprocessingCanvas" xmlns:cx="http://schemas.microsoft.com/office/drawing/2014/chartex" xmlns:mc="http://schemas.openxmlformats.org/markup-compatibility/2006" xmlns:o="urn:schemas-microsoft-com:office:office" xmlns:r="http://schemas.openxmlformats.org/officeDocument/2006/relationships" xmlns:m="http://schemas.openxmlformats.org/officeDocument/2006/math" xmlns:v="urn:schemas-microsoft-com:vml" xmlns:wp14="http://schemas.microsoft.com/office/word/2010/wordprocessingDrawing" xmlns:wp="http://schemas.openxmlformats.org/drawingml/2006/wordprocessingDrawing" xmlns:w10="urn:schemas-microsoft-com:office:word" xmlns:w="http://schemas.openxmlformats.org/wordprocessingml/2006/main" xmlns:w14="http://schemas.microsoft.com/office/word/2010/wordml" xmlns:w15="http://schemas.microsoft.com/office/word/2012/wordml" xmlns:w16se="http://schemas.microsoft.com/office/word/2015/wordml/symex" xmlns:wpg="http://schemas.microsoft.com/office/word/2010/wordprocessingGroup" xmlns:wpi="http://schemas.microsoft.com/office/word/2010/wordprocessingInk" xmlns:wne="http://schemas.microsoft.com/office/word/2006/wordml" xmlns:wps="http://schemas.microsoft.com/office/word/2010/wordprocessingShape" mc:Ignorable="w14 w15 w16se wp14">
+<w:numbering xmlns:wpc="http://schemas.microsoft.com/office/word/2010/wordprocessingCanvas" xmlns:cx="http://schemas.microsoft.com/office/drawing/2014/chartex" xmlns:cx1="http://schemas.microsoft.com/office/drawing/2015/9/8/chartex" xmlns:cx2="http://schemas.microsoft.com/office/drawing/2015/10/21/chartex" xmlns:cx3="http://schemas.microsoft.com/office/drawing/2016/5/9/chartex" xmlns:cx4="http://schemas.microsoft.com/office/drawing/2016/5/10/chartex" xmlns:cx5="http://schemas.microsoft.com/office/drawing/2016/5/11/chartex" xmlns:cx6="http://schemas.microsoft.com/office/drawing/2016/5/12/chartex" xmlns:cx7="http://schemas.microsoft.com/office/drawing/2016/5/13/chartex" xmlns:cx8="http://schemas.microsoft.com/office/drawing/2016/5/14/chartex" xmlns:mc="http://schemas.openxmlformats.org/markup-compatibility/2006" xmlns:aink="http://schemas.microsoft.com/office/drawing/2016/ink" xmlns:am3d="http://schemas.microsoft.com/office/drawing/2017/model3d" xmlns:o="urn:schemas-microsoft-com:office:office" xmlns:oel="http://schemas.microsoft.com/office/2019/extlst" xmlns:r="http://schemas.openxmlformats.org/officeDocument/2006/relationships" xmlns:m="http://schemas.openxmlformats.org/officeDocument/2006/math" xmlns:v="urn:schemas-microsoft-com:vml" xmlns:wp14="http://schemas.microsoft.com/office/word/2010/wordprocessingDrawing" xmlns:wp="http://schemas.openxmlformats.org/drawingml/2006/wordprocessingDrawing" xmlns:w10="urn:schemas-microsoft-com:office:word" xmlns:w="http://schemas.openxmlformats.org/wordprocessingml/2006/main" xmlns:w14="http://schemas.microsoft.com/office/word/2010/wordml" xmlns:w15="http://schemas.microsoft.com/office/word/2012/wordml" xmlns:w16cex="http://schemas.microsoft.com/office/word/2018/wordml/cex" xmlns:w16cid="http://schemas.microsoft.com/office/word/2016/wordml/cid" xmlns:w16="http://schemas.microsoft.com/office/word/2018/wordml" xmlns:w16sdtdh="http://schemas.microsoft.com/office/word/2020/wordml/sdtdatahash" xmlns:w16se="http://schemas.microsoft.com/office/word/2015/wordml/symex" xmlns:wpg="http://schemas.microsoft.com/office/word/2010/wordprocessingGroup" xmlns:wpi="http://schemas.microsoft.com/office/word/2010/wordprocessingInk" xmlns:wne="http://schemas.microsoft.com/office/word/2006/wordml" xmlns:wps="http://schemas.microsoft.com/office/word/2010/wordprocessingShape" mc:Ignorable="w14 w15 w16se w16cid w16 w16cex w16sdtdh wp14">
   <w:abstractNum w:abstractNumId="0" w15:restartNumberingAfterBreak="0">
     <w:nsid w:val="048F17F5"/>
     <w:multiLevelType w:val="hybridMultilevel"/>
@@ -6586,119 +6607,119 @@
       </w:rPr>
     </w:lvl>
   </w:abstractNum>
-  <w:num w:numId="1">
+  <w:num w:numId="1" w16cid:durableId="52126267">
     <w:abstractNumId w:val="11"/>
   </w:num>
-  <w:num w:numId="2">
+  <w:num w:numId="2" w16cid:durableId="1435132539">
     <w:abstractNumId w:val="3"/>
   </w:num>
-  <w:num w:numId="3">
+  <w:num w:numId="3" w16cid:durableId="868765190">
     <w:abstractNumId w:val="1"/>
   </w:num>
-  <w:num w:numId="4">
+  <w:num w:numId="4" w16cid:durableId="1941570127">
     <w:abstractNumId w:val="2"/>
   </w:num>
-  <w:num w:numId="5">
+  <w:num w:numId="5" w16cid:durableId="1594976118">
     <w:abstractNumId w:val="10"/>
   </w:num>
-  <w:num w:numId="6">
+  <w:num w:numId="6" w16cid:durableId="740100145">
     <w:abstractNumId w:val="16"/>
   </w:num>
-  <w:num w:numId="7">
+  <w:num w:numId="7" w16cid:durableId="917399600">
     <w:abstractNumId w:val="23"/>
   </w:num>
-  <w:num w:numId="8">
+  <w:num w:numId="8" w16cid:durableId="2050063292">
     <w:abstractNumId w:val="25"/>
   </w:num>
-  <w:num w:numId="9">
+  <w:num w:numId="9" w16cid:durableId="1498374773">
     <w:abstractNumId w:val="7"/>
   </w:num>
-  <w:num w:numId="10">
+  <w:num w:numId="10" w16cid:durableId="1650553364">
     <w:abstractNumId w:val="21"/>
   </w:num>
-  <w:num w:numId="11">
+  <w:num w:numId="11" w16cid:durableId="528303454">
     <w:abstractNumId w:val="26"/>
   </w:num>
-  <w:num w:numId="12">
+  <w:num w:numId="12" w16cid:durableId="1959875049">
     <w:abstractNumId w:val="31"/>
   </w:num>
-  <w:num w:numId="13">
+  <w:num w:numId="13" w16cid:durableId="1717924341">
     <w:abstractNumId w:val="30"/>
   </w:num>
-  <w:num w:numId="14">
+  <w:num w:numId="14" w16cid:durableId="1006862332">
     <w:abstractNumId w:val="9"/>
   </w:num>
-  <w:num w:numId="15">
+  <w:num w:numId="15" w16cid:durableId="262105878">
     <w:abstractNumId w:val="22"/>
   </w:num>
-  <w:num w:numId="16">
+  <w:num w:numId="16" w16cid:durableId="396129317">
     <w:abstractNumId w:val="6"/>
   </w:num>
-  <w:num w:numId="17">
+  <w:num w:numId="17" w16cid:durableId="2079395567">
     <w:abstractNumId w:val="8"/>
   </w:num>
-  <w:num w:numId="18">
+  <w:num w:numId="18" w16cid:durableId="1261648477">
     <w:abstractNumId w:val="35"/>
   </w:num>
-  <w:num w:numId="19">
+  <w:num w:numId="19" w16cid:durableId="802967182">
     <w:abstractNumId w:val="12"/>
   </w:num>
-  <w:num w:numId="20">
+  <w:num w:numId="20" w16cid:durableId="1651984954">
     <w:abstractNumId w:val="4"/>
   </w:num>
-  <w:num w:numId="21">
+  <w:num w:numId="21" w16cid:durableId="1709917098">
     <w:abstractNumId w:val="13"/>
   </w:num>
-  <w:num w:numId="22">
+  <w:num w:numId="22" w16cid:durableId="74321249">
     <w:abstractNumId w:val="20"/>
   </w:num>
-  <w:num w:numId="23">
+  <w:num w:numId="23" w16cid:durableId="131141408">
     <w:abstractNumId w:val="18"/>
   </w:num>
-  <w:num w:numId="24">
+  <w:num w:numId="24" w16cid:durableId="41641460">
     <w:abstractNumId w:val="28"/>
   </w:num>
-  <w:num w:numId="25">
+  <w:num w:numId="25" w16cid:durableId="489643007">
     <w:abstractNumId w:val="24"/>
   </w:num>
-  <w:num w:numId="26">
+  <w:num w:numId="26" w16cid:durableId="1273897684">
     <w:abstractNumId w:val="32"/>
   </w:num>
-  <w:num w:numId="27">
+  <w:num w:numId="27" w16cid:durableId="136385749">
     <w:abstractNumId w:val="17"/>
   </w:num>
-  <w:num w:numId="28">
+  <w:num w:numId="28" w16cid:durableId="121272834">
     <w:abstractNumId w:val="15"/>
   </w:num>
-  <w:num w:numId="29">
+  <w:num w:numId="29" w16cid:durableId="1573278238">
     <w:abstractNumId w:val="34"/>
   </w:num>
-  <w:num w:numId="30">
+  <w:num w:numId="30" w16cid:durableId="349645948">
     <w:abstractNumId w:val="29"/>
   </w:num>
-  <w:num w:numId="31">
+  <w:num w:numId="31" w16cid:durableId="956527515">
     <w:abstractNumId w:val="19"/>
   </w:num>
-  <w:num w:numId="32">
+  <w:num w:numId="32" w16cid:durableId="828639284">
     <w:abstractNumId w:val="14"/>
   </w:num>
-  <w:num w:numId="33">
+  <w:num w:numId="33" w16cid:durableId="1701203473">
     <w:abstractNumId w:val="27"/>
   </w:num>
-  <w:num w:numId="34">
+  <w:num w:numId="34" w16cid:durableId="1893151538">
     <w:abstractNumId w:val="0"/>
   </w:num>
-  <w:num w:numId="35">
+  <w:num w:numId="35" w16cid:durableId="689376941">
     <w:abstractNumId w:val="5"/>
   </w:num>
-  <w:num w:numId="36">
+  <w:num w:numId="36" w16cid:durableId="216939250">
     <w:abstractNumId w:val="33"/>
   </w:num>
 </w:numbering>
 </file>
 
 <file path=word/styles.xml><?xml version="1.0" encoding="utf-8"?>
-<w:styles xmlns:mc="http://schemas.openxmlformats.org/markup-compatibility/2006" xmlns:r="http://schemas.openxmlformats.org/officeDocument/2006/relationships" xmlns:w="http://schemas.openxmlformats.org/wordprocessingml/2006/main" xmlns:w14="http://schemas.microsoft.com/office/word/2010/wordml" xmlns:w15="http://schemas.microsoft.com/office/word/2012/wordml" xmlns:w16se="http://schemas.microsoft.com/office/word/2015/wordml/symex" mc:Ignorable="w14 w15 w16se">
+<w:styles xmlns:mc="http://schemas.openxmlformats.org/markup-compatibility/2006" xmlns:r="http://schemas.openxmlformats.org/officeDocument/2006/relationships" xmlns:w="http://schemas.openxmlformats.org/wordprocessingml/2006/main" xmlns:w14="http://schemas.microsoft.com/office/word/2010/wordml" xmlns:w15="http://schemas.microsoft.com/office/word/2012/wordml" xmlns:w16cex="http://schemas.microsoft.com/office/word/2018/wordml/cex" xmlns:w16cid="http://schemas.microsoft.com/office/word/2016/wordml/cid" xmlns:w16="http://schemas.microsoft.com/office/word/2018/wordml" xmlns:w16sdtdh="http://schemas.microsoft.com/office/word/2020/wordml/sdtdatahash" xmlns:w16se="http://schemas.microsoft.com/office/word/2015/wordml/symex" mc:Ignorable="w14 w15 w16se w16cid w16 w16cex w16sdtdh">
   <w:docDefaults>
     <w:rPrDefault>
       <w:rPr>
@@ -6710,7 +6731,7 @@
     </w:rPrDefault>
     <w:pPrDefault/>
   </w:docDefaults>
-  <w:latentStyles w:defLockedState="0" w:defUIPriority="99" w:defSemiHidden="0" w:defUnhideWhenUsed="0" w:defQFormat="0" w:count="371">
+  <w:latentStyles w:defLockedState="0" w:defUIPriority="99" w:defSemiHidden="0" w:defUnhideWhenUsed="0" w:defQFormat="0" w:count="376">
     <w:lsdException w:name="Normal" w:uiPriority="0" w:qFormat="1"/>
     <w:lsdException w:name="heading 1" w:uiPriority="9" w:qFormat="1"/>
     <w:lsdException w:name="heading 2" w:semiHidden="1" w:uiPriority="9" w:unhideWhenUsed="1" w:qFormat="1"/>
@@ -7082,6 +7103,11 @@
     <w:lsdException w:name="List Table 5 Dark Accent 6" w:uiPriority="50"/>
     <w:lsdException w:name="List Table 6 Colorful Accent 6" w:uiPriority="51"/>
     <w:lsdException w:name="List Table 7 Colorful Accent 6" w:uiPriority="52"/>
+    <w:lsdException w:name="Mention" w:semiHidden="1" w:unhideWhenUsed="1"/>
+    <w:lsdException w:name="Smart Hyperlink" w:semiHidden="1" w:unhideWhenUsed="1"/>
+    <w:lsdException w:name="Hashtag" w:semiHidden="1" w:unhideWhenUsed="1"/>
+    <w:lsdException w:name="Unresolved Mention" w:semiHidden="1" w:unhideWhenUsed="1"/>
+    <w:lsdException w:name="Smart Link" w:semiHidden="1" w:unhideWhenUsed="1"/>
   </w:latentStyles>
   <w:style w:type="paragraph" w:default="1" w:styleId="Normal">
     <w:name w:val="Normal"/>
@@ -7444,12 +7470,14 @@
 </file>
 
 <file path=customXml/item1.xml><?xml version="1.0" encoding="utf-8"?>
-<?mso-contentType ?>
-<FormTemplates xmlns="http://schemas.microsoft.com/sharepoint/v3/contenttype/forms">
-  <Display>DocumentLibraryForm</Display>
-  <Edit>DocumentLibraryForm</Edit>
-  <New>DocumentLibraryForm</New>
-</FormTemplates>
+<p:properties xmlns:p="http://schemas.microsoft.com/office/2006/metadata/properties" xmlns:xsi="http://www.w3.org/2001/XMLSchema-instance" xmlns:pc="http://schemas.microsoft.com/office/infopath/2007/PartnerControls">
+  <documentManagement>
+    <TaxCatchAll xmlns="5d0b22ea-e5ea-49c7-9b62-902e21e51f08" xsi:nil="true"/>
+    <lcf76f155ced4ddcb4097134ff3c332f xmlns="f6f721e1-8a62-40be-993d-f44352021507">
+      <Terms xmlns="http://schemas.microsoft.com/office/infopath/2007/PartnerControls"/>
+    </lcf76f155ced4ddcb4097134ff3c332f>
+  </documentManagement>
+</p:properties>
 </file>
 
 <file path=customXml/item2.xml><?xml version="1.0" encoding="utf-8"?>
@@ -7682,20 +7710,21 @@
 </file>
 
 <file path=customXml/item3.xml><?xml version="1.0" encoding="utf-8"?>
-<p:properties xmlns:p="http://schemas.microsoft.com/office/2006/metadata/properties" xmlns:xsi="http://www.w3.org/2001/XMLSchema-instance" xmlns:pc="http://schemas.microsoft.com/office/infopath/2007/PartnerControls">
-  <documentManagement>
-    <TaxCatchAll xmlns="5d0b22ea-e5ea-49c7-9b62-902e21e51f08" xsi:nil="true"/>
-    <lcf76f155ced4ddcb4097134ff3c332f xmlns="f6f721e1-8a62-40be-993d-f44352021507">
-      <Terms xmlns="http://schemas.microsoft.com/office/infopath/2007/PartnerControls"/>
-    </lcf76f155ced4ddcb4097134ff3c332f>
-  </documentManagement>
-</p:properties>
+<?mso-contentType ?>
+<FormTemplates xmlns="http://schemas.microsoft.com/sharepoint/v3/contenttype/forms">
+  <Display>DocumentLibraryForm</Display>
+  <Edit>DocumentLibraryForm</Edit>
+  <New>DocumentLibraryForm</New>
+</FormTemplates>
 </file>
 
 <file path=customXml/itemProps1.xml><?xml version="1.0" encoding="utf-8"?>
-<ds:datastoreItem xmlns:ds="http://schemas.openxmlformats.org/officeDocument/2006/customXml" ds:itemID="{A0B6E201-9EA5-4640-B667-A9ED51E75B36}">
+<ds:datastoreItem xmlns:ds="http://schemas.openxmlformats.org/officeDocument/2006/customXml" ds:itemID="{033EBBD4-CDD3-4EC3-87B8-B1F60F5655D7}">
   <ds:schemaRefs>
-    <ds:schemaRef ds:uri="http://schemas.microsoft.com/sharepoint/v3/contenttype/forms"/>
+    <ds:schemaRef ds:uri="http://schemas.microsoft.com/office/2006/metadata/properties"/>
+    <ds:schemaRef ds:uri="http://schemas.microsoft.com/office/infopath/2007/PartnerControls"/>
+    <ds:schemaRef ds:uri="5d0b22ea-e5ea-49c7-9b62-902e21e51f08"/>
+    <ds:schemaRef ds:uri="f6f721e1-8a62-40be-993d-f44352021507"/>
   </ds:schemaRefs>
 </ds:datastoreItem>
 </file>
@@ -7720,12 +7749,9 @@
 </file>
 
 <file path=customXml/itemProps3.xml><?xml version="1.0" encoding="utf-8"?>
-<ds:datastoreItem xmlns:ds="http://schemas.openxmlformats.org/officeDocument/2006/customXml" ds:itemID="{033EBBD4-CDD3-4EC3-87B8-B1F60F5655D7}">
+<ds:datastoreItem xmlns:ds="http://schemas.openxmlformats.org/officeDocument/2006/customXml" ds:itemID="{A0B6E201-9EA5-4640-B667-A9ED51E75B36}">
   <ds:schemaRefs>
-    <ds:schemaRef ds:uri="http://schemas.microsoft.com/office/2006/metadata/properties"/>
-    <ds:schemaRef ds:uri="http://schemas.microsoft.com/office/infopath/2007/PartnerControls"/>
-    <ds:schemaRef ds:uri="5d0b22ea-e5ea-49c7-9b62-902e21e51f08"/>
-    <ds:schemaRef ds:uri="f6f721e1-8a62-40be-993d-f44352021507"/>
+    <ds:schemaRef ds:uri="http://schemas.microsoft.com/sharepoint/v3/contenttype/forms"/>
   </ds:schemaRefs>
 </ds:datastoreItem>
 </file>
</xml_diff>